<commit_message>
Committing lots of changes
</commit_message>
<xml_diff>
--- a/CSE210 Notes.docx
+++ b/CSE210 Notes.docx
@@ -46,12 +46,51 @@
     </w:p>
     <w:p>
       <w:r>
-        <w:t>Instances can be created with objects. Ford = Car(), honda = Car() etc</w:t>
-      </w:r>
-    </w:p>
-    <w:p>
-      <w:r>
-        <w:t>Variables and methods can be created in instance with .method. ford.color = ‘red’</w:t>
+        <w:t xml:space="preserve">Instances can be created with objects. Ford = </w:t>
+      </w:r>
+      <w:proofErr w:type="gramStart"/>
+      <w:r>
+        <w:t>Car(</w:t>
+      </w:r>
+      <w:proofErr w:type="gramEnd"/>
+      <w:r>
+        <w:t xml:space="preserve">), </w:t>
+      </w:r>
+      <w:proofErr w:type="spellStart"/>
+      <w:r>
+        <w:t>honda</w:t>
+      </w:r>
+      <w:proofErr w:type="spellEnd"/>
+      <w:r>
+        <w:t xml:space="preserve"> = Car() </w:t>
+      </w:r>
+      <w:proofErr w:type="spellStart"/>
+      <w:r>
+        <w:t>etc</w:t>
+      </w:r>
+      <w:proofErr w:type="spellEnd"/>
+    </w:p>
+    <w:p>
+      <w:r>
+        <w:t xml:space="preserve">Variables and methods can be created in instance </w:t>
+      </w:r>
+      <w:proofErr w:type="gramStart"/>
+      <w:r>
+        <w:t>with .method</w:t>
+      </w:r>
+      <w:proofErr w:type="gramEnd"/>
+      <w:r>
+        <w:t xml:space="preserve">. </w:t>
+      </w:r>
+      <w:proofErr w:type="spellStart"/>
+      <w:proofErr w:type="gramStart"/>
+      <w:r>
+        <w:t>ford.color</w:t>
+      </w:r>
+      <w:proofErr w:type="spellEnd"/>
+      <w:proofErr w:type="gramEnd"/>
+      <w:r>
+        <w:t xml:space="preserve"> = ‘red’</w:t>
       </w:r>
     </w:p>
     <w:p/>
@@ -65,7 +104,15 @@
         <w:t xml:space="preserve">The </w:t>
       </w:r>
       <w:r>
-        <w:t xml:space="preserve">def __init__(self): function </w:t>
+        <w:t>def __</w:t>
+      </w:r>
+      <w:proofErr w:type="spellStart"/>
+      <w:r>
+        <w:t>init</w:t>
+      </w:r>
+      <w:proofErr w:type="spellEnd"/>
+      <w:r>
+        <w:t xml:space="preserve">__(self): function </w:t>
       </w:r>
       <w:r>
         <w:t>acts LIKE a constructor, but it isn’t a constructor because it has automatic garbage collection</w:t>
@@ -73,7 +120,15 @@
     </w:p>
     <w:p>
       <w:r>
-        <w:t>The __init will run for every instance</w:t>
+        <w:t>The __</w:t>
+      </w:r>
+      <w:proofErr w:type="spellStart"/>
+      <w:r>
+        <w:t>init</w:t>
+      </w:r>
+      <w:proofErr w:type="spellEnd"/>
+      <w:r>
+        <w:t xml:space="preserve"> will run for every instance</w:t>
       </w:r>
     </w:p>
     <w:p>
@@ -93,7 +148,23 @@
       </w:r>
       <w:r>
         <w:tab/>
-        <w:t>Def __init__(self, speed, color):</w:t>
+        <w:t>Def __</w:t>
+      </w:r>
+      <w:proofErr w:type="spellStart"/>
+      <w:r>
+        <w:t>init</w:t>
+      </w:r>
+      <w:proofErr w:type="spellEnd"/>
+      <w:r>
+        <w:t>_</w:t>
+      </w:r>
+      <w:proofErr w:type="gramStart"/>
+      <w:r>
+        <w:t>_(</w:t>
+      </w:r>
+      <w:proofErr w:type="gramEnd"/>
+      <w:r>
+        <w:t>self, speed, color):</w:t>
       </w:r>
     </w:p>
     <w:p>
@@ -116,7 +187,7 @@
         <mc:AlternateContent>
           <mc:Choice Requires="wps">
             <w:drawing>
-              <wp:anchor distT="45720" distB="45720" distL="114300" distR="114300" simplePos="0" relativeHeight="251659264" behindDoc="0" locked="0" layoutInCell="1" allowOverlap="1" wp14:anchorId="6A81240D" wp14:editId="01EE6A49">
+              <wp:anchor distT="45720" distB="45720" distL="114300" distR="114300" simplePos="0" relativeHeight="251659264" behindDoc="0" locked="0" layoutInCell="1" allowOverlap="1" wp14:anchorId="6A81240D" wp14:editId="09B898C1">
                 <wp:simplePos x="0" y="0"/>
                 <wp:positionH relativeFrom="column">
                   <wp:posOffset>3335655</wp:posOffset>
@@ -161,10 +232,26 @@
                         <w:txbxContent>
                           <w:p>
                             <w:r>
-                              <w:t>The __init function will print the passed through arguments in the functions but not create a variable to store the value. Self.</w:t>
+                              <w:t>The __</w:t>
+                            </w:r>
+                            <w:proofErr w:type="spellStart"/>
+                            <w:r>
+                              <w:t>init</w:t>
+                            </w:r>
+                            <w:proofErr w:type="spellEnd"/>
+                            <w:r>
+                              <w:t xml:space="preserve"> function will print the passed through arguments in the functions but not create a variable to store the value. </w:t>
+                            </w:r>
+                            <w:proofErr w:type="spellStart"/>
+                            <w:r>
+                              <w:t>Self.</w:t>
                             </w:r>
                             <w:r>
-                              <w:t>attribute(variable)</w:t>
+                              <w:t>attribute</w:t>
+                            </w:r>
+                            <w:proofErr w:type="spellEnd"/>
+                            <w:r>
+                              <w:t>(variable)</w:t>
                             </w:r>
                             <w:r>
                               <w:t xml:space="preserve"> will create the variable</w:t>
@@ -201,10 +288,26 @@
                   <w:txbxContent>
                     <w:p>
                       <w:r>
-                        <w:t>The __init function will print the passed through arguments in the functions but not create a variable to store the value. Self.</w:t>
+                        <w:t>The __</w:t>
+                      </w:r>
+                      <w:proofErr w:type="spellStart"/>
+                      <w:r>
+                        <w:t>init</w:t>
+                      </w:r>
+                      <w:proofErr w:type="spellEnd"/>
+                      <w:r>
+                        <w:t xml:space="preserve"> function will print the passed through arguments in the functions but not create a variable to store the value. </w:t>
+                      </w:r>
+                      <w:proofErr w:type="spellStart"/>
+                      <w:r>
+                        <w:t>Self.</w:t>
                       </w:r>
                       <w:r>
-                        <w:t>attribute(variable)</w:t>
+                        <w:t>attribute</w:t>
+                      </w:r>
+                      <w:proofErr w:type="spellEnd"/>
+                      <w:r>
+                        <w:t>(variable)</w:t>
                       </w:r>
                       <w:r>
                         <w:t xml:space="preserve"> will create the variable</w:t>
@@ -241,7 +344,16 @@
       </w:r>
       <w:r>
         <w:tab/>
-        <w:t>self.speed = speed</w:t>
+      </w:r>
+      <w:proofErr w:type="spellStart"/>
+      <w:proofErr w:type="gramStart"/>
+      <w:r>
+        <w:t>self.speed</w:t>
+      </w:r>
+      <w:proofErr w:type="spellEnd"/>
+      <w:proofErr w:type="gramEnd"/>
+      <w:r>
+        <w:t xml:space="preserve"> = speed</w:t>
       </w:r>
     </w:p>
     <w:p>
@@ -253,35 +365,263 @@
       </w:r>
       <w:r>
         <w:tab/>
-        <w:t>self.color = color</w:t>
+      </w:r>
+      <w:proofErr w:type="spellStart"/>
+      <w:proofErr w:type="gramStart"/>
+      <w:r>
+        <w:t>self.color</w:t>
+      </w:r>
+      <w:proofErr w:type="spellEnd"/>
+      <w:proofErr w:type="gramEnd"/>
+      <w:r>
+        <w:t xml:space="preserve"> = color</w:t>
       </w:r>
     </w:p>
     <w:p>
       <w:r>
         <w:tab/>
-        <w:t>ford = Car(200, ‘blue’</w:t>
-      </w:r>
-    </w:p>
-    <w:p>
+        <w:t xml:space="preserve">ford = </w:t>
+      </w:r>
+      <w:proofErr w:type="gramStart"/>
+      <w:r>
+        <w:t>Car(</w:t>
+      </w:r>
+      <w:proofErr w:type="gramEnd"/>
+      <w:r>
+        <w:t>200, ‘blue’</w:t>
+      </w:r>
+    </w:p>
+    <w:p>
+      <w:r>
+        <w:rPr>
+          <w:noProof/>
+        </w:rPr>
+        <mc:AlternateContent>
+          <mc:Choice Requires="wps">
+            <w:drawing>
+              <wp:anchor distT="45720" distB="45720" distL="114300" distR="114300" simplePos="0" relativeHeight="251661312" behindDoc="0" locked="0" layoutInCell="1" allowOverlap="1" wp14:anchorId="10AEE14E" wp14:editId="3160AFF1">
+                <wp:simplePos x="0" y="0"/>
+                <wp:positionH relativeFrom="page">
+                  <wp:align>right</wp:align>
+                </wp:positionH>
+                <wp:positionV relativeFrom="paragraph">
+                  <wp:posOffset>345440</wp:posOffset>
+                </wp:positionV>
+                <wp:extent cx="2360930" cy="1404620"/>
+                <wp:effectExtent l="0" t="0" r="22860" b="20955"/>
+                <wp:wrapSquare wrapText="bothSides"/>
+                <wp:docPr id="1" name="Text Box 2"/>
+                <wp:cNvGraphicFramePr>
+                  <a:graphicFrameLocks xmlns:a="http://schemas.openxmlformats.org/drawingml/2006/main"/>
+                </wp:cNvGraphicFramePr>
+                <a:graphic xmlns:a="http://schemas.openxmlformats.org/drawingml/2006/main">
+                  <a:graphicData uri="http://schemas.microsoft.com/office/word/2010/wordprocessingShape">
+                    <wps:wsp>
+                      <wps:cNvSpPr txBox="1">
+                        <a:spLocks noChangeArrowheads="1"/>
+                      </wps:cNvSpPr>
+                      <wps:spPr bwMode="auto">
+                        <a:xfrm>
+                          <a:off x="0" y="0"/>
+                          <a:ext cx="2360930" cy="1404620"/>
+                        </a:xfrm>
+                        <a:prstGeom prst="rect">
+                          <a:avLst/>
+                        </a:prstGeom>
+                        <a:solidFill>
+                          <a:srgbClr val="FFFFFF"/>
+                        </a:solidFill>
+                        <a:ln w="9525">
+                          <a:solidFill>
+                            <a:srgbClr val="000000"/>
+                          </a:solidFill>
+                          <a:miter lim="800000"/>
+                          <a:headEnd/>
+                          <a:tailEnd/>
+                        </a:ln>
+                      </wps:spPr>
+                      <wps:txbx>
+                        <w:txbxContent>
+                          <w:p>
+                            <w:pPr>
+                              <w:rPr>
+                                <w:b/>
+                                <w:bCs/>
+                                <w:sz w:val="32"/>
+                                <w:szCs w:val="32"/>
+                              </w:rPr>
+                            </w:pPr>
+                            <w:proofErr w:type="spellStart"/>
+                            <w:r>
+                              <w:rPr>
+                                <w:b/>
+                                <w:bCs/>
+                                <w:sz w:val="32"/>
+                                <w:szCs w:val="32"/>
+                              </w:rPr>
+                              <w:t>Self.variables</w:t>
+                            </w:r>
+                            <w:proofErr w:type="spellEnd"/>
+                            <w:r>
+                              <w:rPr>
+                                <w:b/>
+                                <w:bCs/>
+                                <w:sz w:val="32"/>
+                                <w:szCs w:val="32"/>
+                              </w:rPr>
+                              <w:t xml:space="preserve"> in the </w:t>
+                            </w:r>
+                            <w:proofErr w:type="spellStart"/>
+                            <w:r>
+                              <w:rPr>
+                                <w:b/>
+                                <w:bCs/>
+                                <w:sz w:val="32"/>
+                                <w:szCs w:val="32"/>
+                              </w:rPr>
+                              <w:t>init</w:t>
+                            </w:r>
+                            <w:proofErr w:type="spellEnd"/>
+                            <w:r>
+                              <w:rPr>
+                                <w:b/>
+                                <w:bCs/>
+                                <w:sz w:val="32"/>
+                                <w:szCs w:val="32"/>
+                              </w:rPr>
+                              <w:t xml:space="preserve"> method are like global variables for that class</w:t>
+                            </w:r>
+                          </w:p>
+                        </w:txbxContent>
+                      </wps:txbx>
+                      <wps:bodyPr rot="0" vert="horz" wrap="square" lIns="91440" tIns="45720" rIns="91440" bIns="45720" anchor="t" anchorCtr="0">
+                        <a:spAutoFit/>
+                      </wps:bodyPr>
+                    </wps:wsp>
+                  </a:graphicData>
+                </a:graphic>
+                <wp14:sizeRelH relativeFrom="margin">
+                  <wp14:pctWidth>40000</wp14:pctWidth>
+                </wp14:sizeRelH>
+                <wp14:sizeRelV relativeFrom="margin">
+                  <wp14:pctHeight>20000</wp14:pctHeight>
+                </wp14:sizeRelV>
+              </wp:anchor>
+            </w:drawing>
+          </mc:Choice>
+          <mc:Fallback>
+            <w:pict>
+              <v:shape w14:anchorId="10AEE14E" id="_x0000_s1027" type="#_x0000_t202" style="position:absolute;margin-left:134.7pt;margin-top:27.2pt;width:185.9pt;height:110.6pt;z-index:251661312;visibility:visible;mso-wrap-style:square;mso-width-percent:400;mso-height-percent:200;mso-wrap-distance-left:9pt;mso-wrap-distance-top:3.6pt;mso-wrap-distance-right:9pt;mso-wrap-distance-bottom:3.6pt;mso-position-horizontal:right;mso-position-horizontal-relative:page;mso-position-vertical:absolute;mso-position-vertical-relative:text;mso-width-percent:400;mso-height-percent:200;mso-width-relative:margin;mso-height-relative:margin;v-text-anchor:top" o:gfxdata="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">
+                <v:textbox style="mso-fit-shape-to-text:t">
+                  <w:txbxContent>
+                    <w:p>
+                      <w:pPr>
+                        <w:rPr>
+                          <w:b/>
+                          <w:bCs/>
+                          <w:sz w:val="32"/>
+                          <w:szCs w:val="32"/>
+                        </w:rPr>
+                      </w:pPr>
+                      <w:proofErr w:type="spellStart"/>
+                      <w:r>
+                        <w:rPr>
+                          <w:b/>
+                          <w:bCs/>
+                          <w:sz w:val="32"/>
+                          <w:szCs w:val="32"/>
+                        </w:rPr>
+                        <w:t>Self.variables</w:t>
+                      </w:r>
+                      <w:proofErr w:type="spellEnd"/>
+                      <w:r>
+                        <w:rPr>
+                          <w:b/>
+                          <w:bCs/>
+                          <w:sz w:val="32"/>
+                          <w:szCs w:val="32"/>
+                        </w:rPr>
+                        <w:t xml:space="preserve"> in the </w:t>
+                      </w:r>
+                      <w:proofErr w:type="spellStart"/>
+                      <w:r>
+                        <w:rPr>
+                          <w:b/>
+                          <w:bCs/>
+                          <w:sz w:val="32"/>
+                          <w:szCs w:val="32"/>
+                        </w:rPr>
+                        <w:t>init</w:t>
+                      </w:r>
+                      <w:proofErr w:type="spellEnd"/>
+                      <w:r>
+                        <w:rPr>
+                          <w:b/>
+                          <w:bCs/>
+                          <w:sz w:val="32"/>
+                          <w:szCs w:val="32"/>
+                        </w:rPr>
+                        <w:t xml:space="preserve"> method are like global variables for that class</w:t>
+                      </w:r>
+                    </w:p>
+                  </w:txbxContent>
+                </v:textbox>
+                <w10:wrap type="square" anchorx="page"/>
+              </v:shape>
+            </w:pict>
+          </mc:Fallback>
+        </mc:AlternateContent>
+      </w:r>
       <w:r>
         <w:t>Class attributes and instance attributes are separate entities and stored separately</w:t>
       </w:r>
     </w:p>
     <w:p>
       <w:r>
-        <w:t>Class Car():</w:t>
+        <w:t xml:space="preserve">Class </w:t>
+      </w:r>
+      <w:proofErr w:type="gramStart"/>
+      <w:r>
+        <w:t>Car(</w:t>
+      </w:r>
+      <w:proofErr w:type="gramEnd"/>
+      <w:r>
+        <w:t>):</w:t>
       </w:r>
     </w:p>
     <w:p>
       <w:r>
         <w:tab/>
-        <w:t>Class_var = 1</w:t>
+      </w:r>
+      <w:proofErr w:type="spellStart"/>
+      <w:r>
+        <w:t>Class_var</w:t>
+      </w:r>
+      <w:proofErr w:type="spellEnd"/>
+      <w:r>
+        <w:t xml:space="preserve"> = 1</w:t>
       </w:r>
     </w:p>
     <w:p>
       <w:r>
         <w:tab/>
-        <w:t>Def __init__(self, var_):</w:t>
+        <w:t>Def __</w:t>
+      </w:r>
+      <w:proofErr w:type="spellStart"/>
+      <w:r>
+        <w:t>init</w:t>
+      </w:r>
+      <w:proofErr w:type="spellEnd"/>
+      <w:r>
+        <w:t>_</w:t>
+      </w:r>
+      <w:proofErr w:type="gramStart"/>
+      <w:r>
+        <w:t>_(</w:t>
+      </w:r>
+      <w:proofErr w:type="gramEnd"/>
+      <w:r>
+        <w:t>self, var_):</w:t>
       </w:r>
     </w:p>
     <w:p>
@@ -290,12 +630,920 @@
       </w:r>
       <w:r>
         <w:tab/>
-        <w:t>Self.var_ = var_</w:t>
-      </w:r>
-    </w:p>
-    <w:p>
-      <w:r>
-        <w:t>Class_var is the same for all instances, but var_ is different according to instances.</w:t>
+      </w:r>
+      <w:proofErr w:type="spellStart"/>
+      <w:r>
+        <w:t>Self.var</w:t>
+      </w:r>
+      <w:proofErr w:type="spellEnd"/>
+      <w:r>
+        <w:t>_ = var_</w:t>
+      </w:r>
+    </w:p>
+    <w:p>
+      <w:proofErr w:type="spellStart"/>
+      <w:r>
+        <w:t>Class_var</w:t>
+      </w:r>
+      <w:proofErr w:type="spellEnd"/>
+      <w:r>
+        <w:t xml:space="preserve"> is the same for all instances, but var_ is different according to instances.</w:t>
+      </w:r>
+    </w:p>
+    <w:p>
+      <w:pPr>
+        <w:jc w:val="center"/>
+        <w:rPr>
+          <w:b/>
+          <w:bCs/>
+        </w:rPr>
+      </w:pPr>
+      <w:r>
+        <w:rPr>
+          <w:b/>
+          <w:bCs/>
+        </w:rPr>
+        <w:lastRenderedPageBreak/>
+        <w:t>Object-Role Stereotypes</w:t>
+      </w:r>
+    </w:p>
+    <w:p>
+      <w:pPr>
+        <w:rPr>
+          <w:b/>
+          <w:bCs/>
+        </w:rPr>
+      </w:pPr>
+      <w:r>
+        <w:rPr>
+          <w:b/>
+          <w:bCs/>
+        </w:rPr>
+        <w:t>CRC</w:t>
+      </w:r>
+    </w:p>
+    <w:p>
+      <w:pPr>
+        <w:pStyle w:val="ListParagraph"/>
+        <w:numPr>
+          <w:ilvl w:val="0"/>
+          <w:numId w:val="1"/>
+        </w:numPr>
+        <w:rPr>
+          <w:b/>
+          <w:bCs/>
+        </w:rPr>
+      </w:pPr>
+      <w:r>
+        <w:t xml:space="preserve">Modeling technique known as CRC cards </w:t>
+      </w:r>
+      <w:r>
+        <w:rPr>
+          <w:b/>
+          <w:bCs/>
+        </w:rPr>
+        <w:t>Class or Candidate/Responsibility/Collaborators</w:t>
+      </w:r>
+    </w:p>
+    <w:p>
+      <w:pPr>
+        <w:pStyle w:val="ListParagraph"/>
+        <w:numPr>
+          <w:ilvl w:val="0"/>
+          <w:numId w:val="1"/>
+        </w:numPr>
+        <w:rPr>
+          <w:b/>
+          <w:bCs/>
+        </w:rPr>
+      </w:pPr>
+      <w:r>
+        <w:t>Use 3x5 card with simple sentence for purpose of class</w:t>
+      </w:r>
+    </w:p>
+    <w:p>
+      <w:pPr>
+        <w:pStyle w:val="ListParagraph"/>
+        <w:numPr>
+          <w:ilvl w:val="0"/>
+          <w:numId w:val="1"/>
+        </w:numPr>
+        <w:rPr>
+          <w:b/>
+          <w:bCs/>
+        </w:rPr>
+      </w:pPr>
+      <w:r>
+        <w:t>Divide lined side into two columns, left lists responsibility of class, right lists other class that must be interacted with to fulfill duties of the left side</w:t>
+      </w:r>
+    </w:p>
+    <w:p>
+      <w:pPr>
+        <w:pStyle w:val="ListParagraph"/>
+        <w:ind w:left="1080"/>
+        <w:rPr>
+          <w:b/>
+          <w:bCs/>
+        </w:rPr>
+      </w:pPr>
+    </w:p>
+    <w:p>
+      <w:pPr>
+        <w:rPr>
+          <w:b/>
+          <w:bCs/>
+        </w:rPr>
+      </w:pPr>
+      <w:r>
+        <w:rPr>
+          <w:b/>
+          <w:bCs/>
+        </w:rPr>
+        <w:t>Responsibility-Driven Design</w:t>
+      </w:r>
+    </w:p>
+    <w:p>
+      <w:pPr>
+        <w:pStyle w:val="ListParagraph"/>
+        <w:numPr>
+          <w:ilvl w:val="0"/>
+          <w:numId w:val="1"/>
+        </w:numPr>
+        <w:rPr>
+          <w:b/>
+          <w:bCs/>
+        </w:rPr>
+      </w:pPr>
+      <w:r>
+        <w:t>Breaking down to various actions and activities</w:t>
+      </w:r>
+    </w:p>
+    <w:p>
+      <w:pPr>
+        <w:pStyle w:val="ListParagraph"/>
+        <w:numPr>
+          <w:ilvl w:val="0"/>
+          <w:numId w:val="1"/>
+        </w:numPr>
+        <w:rPr>
+          <w:b/>
+          <w:bCs/>
+        </w:rPr>
+      </w:pPr>
+      <w:r>
+        <w:t>Consider which objects will be needed and how the responsibilities be distributed between objects</w:t>
+      </w:r>
+    </w:p>
+    <w:tbl>
+      <w:tblPr>
+        <w:tblW w:w="9911" w:type="dxa"/>
+        <w:shd w:val="clear" w:color="auto" w:fill="000304"/>
+        <w:tblCellMar>
+          <w:top w:w="15" w:type="dxa"/>
+          <w:left w:w="15" w:type="dxa"/>
+          <w:bottom w:w="15" w:type="dxa"/>
+          <w:right w:w="15" w:type="dxa"/>
+        </w:tblCellMar>
+        <w:tblLook w:val="04A0" w:firstRow="1" w:lastRow="0" w:firstColumn="1" w:lastColumn="0" w:noHBand="0" w:noVBand="1"/>
+      </w:tblPr>
+      <w:tblGrid>
+        <w:gridCol w:w="1734"/>
+        <w:gridCol w:w="8177"/>
+      </w:tblGrid>
+      <w:tr>
+        <w:trPr>
+          <w:tblHeader/>
+        </w:trPr>
+        <w:tc>
+          <w:tcPr>
+            <w:tcW w:w="0" w:type="auto"/>
+            <w:tcBorders>
+              <w:top w:val="nil"/>
+              <w:left w:val="single" w:sz="2" w:space="0" w:color="auto"/>
+              <w:bottom w:val="nil"/>
+              <w:right w:val="single" w:sz="2" w:space="0" w:color="auto"/>
+            </w:tcBorders>
+            <w:shd w:val="clear" w:color="auto" w:fill="000304"/>
+            <w:hideMark/>
+          </w:tcPr>
+          <w:p>
+            <w:pPr>
+              <w:spacing w:after="0" w:line="240" w:lineRule="auto"/>
+              <w:rPr>
+                <w:rFonts w:ascii="Segoe UI" w:eastAsia="Times New Roman" w:hAnsi="Segoe UI" w:cs="Segoe UI"/>
+                <w:b/>
+                <w:bCs/>
+                <w:color w:val="D1CEC8"/>
+                <w:sz w:val="24"/>
+                <w:szCs w:val="24"/>
+              </w:rPr>
+            </w:pPr>
+            <w:r>
+              <w:rPr>
+                <w:rFonts w:ascii="Segoe UI" w:eastAsia="Times New Roman" w:hAnsi="Segoe UI" w:cs="Segoe UI"/>
+                <w:b/>
+                <w:bCs/>
+                <w:color w:val="D1CEC8"/>
+                <w:sz w:val="24"/>
+                <w:szCs w:val="24"/>
+              </w:rPr>
+              <w:t>Stereotype</w:t>
+            </w:r>
+          </w:p>
+        </w:tc>
+        <w:tc>
+          <w:tcPr>
+            <w:tcW w:w="0" w:type="auto"/>
+            <w:tcBorders>
+              <w:top w:val="nil"/>
+              <w:left w:val="single" w:sz="2" w:space="0" w:color="auto"/>
+              <w:bottom w:val="nil"/>
+              <w:right w:val="single" w:sz="2" w:space="0" w:color="auto"/>
+            </w:tcBorders>
+            <w:shd w:val="clear" w:color="auto" w:fill="000304"/>
+            <w:hideMark/>
+          </w:tcPr>
+          <w:p>
+            <w:pPr>
+              <w:spacing w:after="0" w:line="240" w:lineRule="auto"/>
+              <w:rPr>
+                <w:rFonts w:ascii="Segoe UI" w:eastAsia="Times New Roman" w:hAnsi="Segoe UI" w:cs="Segoe UI"/>
+                <w:b/>
+                <w:bCs/>
+                <w:color w:val="D1CEC8"/>
+                <w:sz w:val="24"/>
+                <w:szCs w:val="24"/>
+              </w:rPr>
+            </w:pPr>
+            <w:r>
+              <w:rPr>
+                <w:rFonts w:ascii="Segoe UI" w:eastAsia="Times New Roman" w:hAnsi="Segoe UI" w:cs="Segoe UI"/>
+                <w:b/>
+                <w:bCs/>
+                <w:color w:val="D1CEC8"/>
+                <w:sz w:val="24"/>
+                <w:szCs w:val="24"/>
+              </w:rPr>
+              <w:t>Description</w:t>
+            </w:r>
+          </w:p>
+        </w:tc>
+      </w:tr>
+      <w:tr>
+        <w:tc>
+          <w:tcPr>
+            <w:tcW w:w="0" w:type="auto"/>
+            <w:tcBorders>
+              <w:top w:val="single" w:sz="24" w:space="0" w:color="auto"/>
+              <w:left w:val="single" w:sz="2" w:space="0" w:color="auto"/>
+              <w:bottom w:val="single" w:sz="2" w:space="0" w:color="auto"/>
+              <w:right w:val="single" w:sz="2" w:space="0" w:color="auto"/>
+            </w:tcBorders>
+            <w:shd w:val="clear" w:color="auto" w:fill="000304"/>
+            <w:hideMark/>
+          </w:tcPr>
+          <w:p>
+            <w:pPr>
+              <w:spacing w:after="0" w:line="240" w:lineRule="auto"/>
+              <w:rPr>
+                <w:rFonts w:ascii="Segoe UI" w:eastAsia="Times New Roman" w:hAnsi="Segoe UI" w:cs="Segoe UI"/>
+                <w:color w:val="D1CEC8"/>
+                <w:sz w:val="24"/>
+                <w:szCs w:val="24"/>
+              </w:rPr>
+            </w:pPr>
+            <w:r>
+              <w:rPr>
+                <w:rFonts w:ascii="Segoe UI" w:eastAsia="Times New Roman" w:hAnsi="Segoe UI" w:cs="Segoe UI"/>
+                <w:color w:val="D1CEC8"/>
+                <w:sz w:val="24"/>
+                <w:szCs w:val="24"/>
+              </w:rPr>
+              <w:t>Information Holder</w:t>
+            </w:r>
+          </w:p>
+        </w:tc>
+        <w:tc>
+          <w:tcPr>
+            <w:tcW w:w="0" w:type="auto"/>
+            <w:tcBorders>
+              <w:top w:val="single" w:sz="24" w:space="0" w:color="auto"/>
+              <w:left w:val="single" w:sz="2" w:space="0" w:color="auto"/>
+              <w:bottom w:val="single" w:sz="2" w:space="0" w:color="auto"/>
+              <w:right w:val="single" w:sz="2" w:space="0" w:color="auto"/>
+            </w:tcBorders>
+            <w:shd w:val="clear" w:color="auto" w:fill="000304"/>
+            <w:hideMark/>
+          </w:tcPr>
+          <w:p>
+            <w:pPr>
+              <w:spacing w:after="0" w:line="240" w:lineRule="auto"/>
+              <w:rPr>
+                <w:rFonts w:ascii="Segoe UI" w:eastAsia="Times New Roman" w:hAnsi="Segoe UI" w:cs="Segoe UI"/>
+                <w:color w:val="D1CEC8"/>
+                <w:sz w:val="24"/>
+                <w:szCs w:val="24"/>
+              </w:rPr>
+            </w:pPr>
+            <w:r>
+              <w:rPr>
+                <w:rFonts w:ascii="Segoe UI" w:eastAsia="Times New Roman" w:hAnsi="Segoe UI" w:cs="Segoe UI"/>
+                <w:color w:val="D1CEC8"/>
+                <w:sz w:val="24"/>
+                <w:szCs w:val="24"/>
+              </w:rPr>
+              <w:t>Knows things and provides information. May make calculations from the data that it holds.</w:t>
+            </w:r>
+          </w:p>
+        </w:tc>
+      </w:tr>
+      <w:tr>
+        <w:tc>
+          <w:tcPr>
+            <w:tcW w:w="0" w:type="auto"/>
+            <w:tcBorders>
+              <w:top w:val="single" w:sz="24" w:space="0" w:color="auto"/>
+              <w:left w:val="single" w:sz="2" w:space="0" w:color="auto"/>
+              <w:bottom w:val="single" w:sz="2" w:space="0" w:color="auto"/>
+              <w:right w:val="single" w:sz="2" w:space="0" w:color="auto"/>
+            </w:tcBorders>
+            <w:shd w:val="clear" w:color="auto" w:fill="000304"/>
+            <w:hideMark/>
+          </w:tcPr>
+          <w:p>
+            <w:pPr>
+              <w:spacing w:after="0" w:line="240" w:lineRule="auto"/>
+              <w:rPr>
+                <w:rFonts w:ascii="Segoe UI" w:eastAsia="Times New Roman" w:hAnsi="Segoe UI" w:cs="Segoe UI"/>
+                <w:color w:val="D1CEC8"/>
+                <w:sz w:val="24"/>
+                <w:szCs w:val="24"/>
+              </w:rPr>
+            </w:pPr>
+            <w:r>
+              <w:rPr>
+                <w:rFonts w:ascii="Segoe UI" w:eastAsia="Times New Roman" w:hAnsi="Segoe UI" w:cs="Segoe UI"/>
+                <w:color w:val="D1CEC8"/>
+                <w:sz w:val="24"/>
+                <w:szCs w:val="24"/>
+              </w:rPr>
+              <w:t>Structurer</w:t>
+            </w:r>
+          </w:p>
+        </w:tc>
+        <w:tc>
+          <w:tcPr>
+            <w:tcW w:w="0" w:type="auto"/>
+            <w:tcBorders>
+              <w:top w:val="single" w:sz="24" w:space="0" w:color="auto"/>
+              <w:left w:val="single" w:sz="2" w:space="0" w:color="auto"/>
+              <w:bottom w:val="single" w:sz="2" w:space="0" w:color="auto"/>
+              <w:right w:val="single" w:sz="2" w:space="0" w:color="auto"/>
+            </w:tcBorders>
+            <w:shd w:val="clear" w:color="auto" w:fill="000304"/>
+            <w:hideMark/>
+          </w:tcPr>
+          <w:p>
+            <w:pPr>
+              <w:spacing w:after="0" w:line="240" w:lineRule="auto"/>
+              <w:rPr>
+                <w:rFonts w:ascii="Segoe UI" w:eastAsia="Times New Roman" w:hAnsi="Segoe UI" w:cs="Segoe UI"/>
+                <w:color w:val="D1CEC8"/>
+                <w:sz w:val="24"/>
+                <w:szCs w:val="24"/>
+              </w:rPr>
+            </w:pPr>
+            <w:r>
+              <w:rPr>
+                <w:rFonts w:ascii="Segoe UI" w:eastAsia="Times New Roman" w:hAnsi="Segoe UI" w:cs="Segoe UI"/>
+                <w:color w:val="D1CEC8"/>
+                <w:sz w:val="24"/>
+                <w:szCs w:val="24"/>
+              </w:rPr>
+              <w:t>Knows the relationships between other objects.</w:t>
+            </w:r>
+          </w:p>
+        </w:tc>
+      </w:tr>
+      <w:tr>
+        <w:tc>
+          <w:tcPr>
+            <w:tcW w:w="0" w:type="auto"/>
+            <w:tcBorders>
+              <w:top w:val="single" w:sz="24" w:space="0" w:color="auto"/>
+              <w:left w:val="single" w:sz="2" w:space="0" w:color="auto"/>
+              <w:bottom w:val="single" w:sz="2" w:space="0" w:color="auto"/>
+              <w:right w:val="single" w:sz="2" w:space="0" w:color="auto"/>
+            </w:tcBorders>
+            <w:shd w:val="clear" w:color="auto" w:fill="000304"/>
+            <w:hideMark/>
+          </w:tcPr>
+          <w:p>
+            <w:pPr>
+              <w:spacing w:after="0" w:line="240" w:lineRule="auto"/>
+              <w:rPr>
+                <w:rFonts w:ascii="Segoe UI" w:eastAsia="Times New Roman" w:hAnsi="Segoe UI" w:cs="Segoe UI"/>
+                <w:color w:val="D1CEC8"/>
+                <w:sz w:val="24"/>
+                <w:szCs w:val="24"/>
+              </w:rPr>
+            </w:pPr>
+            <w:r>
+              <w:rPr>
+                <w:rFonts w:ascii="Segoe UI" w:eastAsia="Times New Roman" w:hAnsi="Segoe UI" w:cs="Segoe UI"/>
+                <w:color w:val="D1CEC8"/>
+                <w:sz w:val="24"/>
+                <w:szCs w:val="24"/>
+              </w:rPr>
+              <w:t>Controller</w:t>
+            </w:r>
+          </w:p>
+        </w:tc>
+        <w:tc>
+          <w:tcPr>
+            <w:tcW w:w="0" w:type="auto"/>
+            <w:tcBorders>
+              <w:top w:val="single" w:sz="24" w:space="0" w:color="auto"/>
+              <w:left w:val="single" w:sz="2" w:space="0" w:color="auto"/>
+              <w:bottom w:val="single" w:sz="2" w:space="0" w:color="auto"/>
+              <w:right w:val="single" w:sz="2" w:space="0" w:color="auto"/>
+            </w:tcBorders>
+            <w:shd w:val="clear" w:color="auto" w:fill="000304"/>
+            <w:hideMark/>
+          </w:tcPr>
+          <w:p>
+            <w:pPr>
+              <w:spacing w:after="0" w:line="240" w:lineRule="auto"/>
+              <w:rPr>
+                <w:rFonts w:ascii="Segoe UI" w:eastAsia="Times New Roman" w:hAnsi="Segoe UI" w:cs="Segoe UI"/>
+                <w:color w:val="D1CEC8"/>
+                <w:sz w:val="24"/>
+                <w:szCs w:val="24"/>
+              </w:rPr>
+            </w:pPr>
+            <w:r>
+              <w:rPr>
+                <w:rFonts w:ascii="Segoe UI" w:eastAsia="Times New Roman" w:hAnsi="Segoe UI" w:cs="Segoe UI"/>
+                <w:color w:val="D1CEC8"/>
+                <w:sz w:val="24"/>
+                <w:szCs w:val="24"/>
+              </w:rPr>
+              <w:t>Controls and directs the actions of other objects. Decides what other objects should do.</w:t>
+            </w:r>
+          </w:p>
+        </w:tc>
+      </w:tr>
+      <w:tr>
+        <w:tc>
+          <w:tcPr>
+            <w:tcW w:w="0" w:type="auto"/>
+            <w:tcBorders>
+              <w:top w:val="single" w:sz="24" w:space="0" w:color="auto"/>
+              <w:left w:val="single" w:sz="2" w:space="0" w:color="auto"/>
+              <w:bottom w:val="single" w:sz="2" w:space="0" w:color="auto"/>
+              <w:right w:val="single" w:sz="2" w:space="0" w:color="auto"/>
+            </w:tcBorders>
+            <w:shd w:val="clear" w:color="auto" w:fill="000304"/>
+            <w:hideMark/>
+          </w:tcPr>
+          <w:p>
+            <w:pPr>
+              <w:spacing w:after="0" w:line="240" w:lineRule="auto"/>
+              <w:rPr>
+                <w:rFonts w:ascii="Segoe UI" w:eastAsia="Times New Roman" w:hAnsi="Segoe UI" w:cs="Segoe UI"/>
+                <w:color w:val="D1CEC8"/>
+                <w:sz w:val="24"/>
+                <w:szCs w:val="24"/>
+              </w:rPr>
+            </w:pPr>
+            <w:r>
+              <w:rPr>
+                <w:rFonts w:ascii="Segoe UI" w:eastAsia="Times New Roman" w:hAnsi="Segoe UI" w:cs="Segoe UI"/>
+                <w:color w:val="D1CEC8"/>
+                <w:sz w:val="24"/>
+                <w:szCs w:val="24"/>
+              </w:rPr>
+              <w:t>Coordinator</w:t>
+            </w:r>
+          </w:p>
+        </w:tc>
+        <w:tc>
+          <w:tcPr>
+            <w:tcW w:w="0" w:type="auto"/>
+            <w:tcBorders>
+              <w:top w:val="single" w:sz="24" w:space="0" w:color="auto"/>
+              <w:left w:val="single" w:sz="2" w:space="0" w:color="auto"/>
+              <w:bottom w:val="single" w:sz="2" w:space="0" w:color="auto"/>
+              <w:right w:val="single" w:sz="2" w:space="0" w:color="auto"/>
+            </w:tcBorders>
+            <w:shd w:val="clear" w:color="auto" w:fill="000304"/>
+            <w:hideMark/>
+          </w:tcPr>
+          <w:p>
+            <w:pPr>
+              <w:spacing w:after="0" w:line="240" w:lineRule="auto"/>
+              <w:rPr>
+                <w:rFonts w:ascii="Segoe UI" w:eastAsia="Times New Roman" w:hAnsi="Segoe UI" w:cs="Segoe UI"/>
+                <w:color w:val="D1CEC8"/>
+                <w:sz w:val="24"/>
+                <w:szCs w:val="24"/>
+              </w:rPr>
+            </w:pPr>
+            <w:r>
+              <w:rPr>
+                <w:rFonts w:ascii="Segoe UI" w:eastAsia="Times New Roman" w:hAnsi="Segoe UI" w:cs="Segoe UI"/>
+                <w:color w:val="D1CEC8"/>
+                <w:sz w:val="24"/>
+                <w:szCs w:val="24"/>
+              </w:rPr>
+              <w:t>Reacts to events and relays the events to other objects.</w:t>
+            </w:r>
+          </w:p>
+        </w:tc>
+      </w:tr>
+      <w:tr>
+        <w:tc>
+          <w:tcPr>
+            <w:tcW w:w="0" w:type="auto"/>
+            <w:tcBorders>
+              <w:top w:val="single" w:sz="24" w:space="0" w:color="auto"/>
+              <w:left w:val="single" w:sz="2" w:space="0" w:color="auto"/>
+              <w:bottom w:val="single" w:sz="2" w:space="0" w:color="auto"/>
+              <w:right w:val="single" w:sz="2" w:space="0" w:color="auto"/>
+            </w:tcBorders>
+            <w:shd w:val="clear" w:color="auto" w:fill="000304"/>
+            <w:hideMark/>
+          </w:tcPr>
+          <w:p>
+            <w:pPr>
+              <w:spacing w:after="0" w:line="240" w:lineRule="auto"/>
+              <w:rPr>
+                <w:rFonts w:ascii="Segoe UI" w:eastAsia="Times New Roman" w:hAnsi="Segoe UI" w:cs="Segoe UI"/>
+                <w:color w:val="D1CEC8"/>
+                <w:sz w:val="24"/>
+                <w:szCs w:val="24"/>
+              </w:rPr>
+            </w:pPr>
+            <w:r>
+              <w:rPr>
+                <w:rFonts w:ascii="Segoe UI" w:eastAsia="Times New Roman" w:hAnsi="Segoe UI" w:cs="Segoe UI"/>
+                <w:color w:val="D1CEC8"/>
+                <w:sz w:val="24"/>
+                <w:szCs w:val="24"/>
+              </w:rPr>
+              <w:t>Service Provider</w:t>
+            </w:r>
+          </w:p>
+        </w:tc>
+        <w:tc>
+          <w:tcPr>
+            <w:tcW w:w="0" w:type="auto"/>
+            <w:tcBorders>
+              <w:top w:val="single" w:sz="24" w:space="0" w:color="auto"/>
+              <w:left w:val="single" w:sz="2" w:space="0" w:color="auto"/>
+              <w:bottom w:val="single" w:sz="2" w:space="0" w:color="auto"/>
+              <w:right w:val="single" w:sz="2" w:space="0" w:color="auto"/>
+            </w:tcBorders>
+            <w:shd w:val="clear" w:color="auto" w:fill="000304"/>
+            <w:hideMark/>
+          </w:tcPr>
+          <w:p>
+            <w:pPr>
+              <w:spacing w:after="0" w:line="240" w:lineRule="auto"/>
+              <w:rPr>
+                <w:rFonts w:ascii="Segoe UI" w:eastAsia="Times New Roman" w:hAnsi="Segoe UI" w:cs="Segoe UI"/>
+                <w:color w:val="D1CEC8"/>
+                <w:sz w:val="24"/>
+                <w:szCs w:val="24"/>
+              </w:rPr>
+            </w:pPr>
+            <w:r>
+              <w:rPr>
+                <w:rFonts w:ascii="Segoe UI" w:eastAsia="Times New Roman" w:hAnsi="Segoe UI" w:cs="Segoe UI"/>
+                <w:color w:val="D1CEC8"/>
+                <w:sz w:val="24"/>
+                <w:szCs w:val="24"/>
+              </w:rPr>
+              <w:t xml:space="preserve">Does a service for other objects upon </w:t>
+            </w:r>
+            <w:proofErr w:type="gramStart"/>
+            <w:r>
+              <w:rPr>
+                <w:rFonts w:ascii="Segoe UI" w:eastAsia="Times New Roman" w:hAnsi="Segoe UI" w:cs="Segoe UI"/>
+                <w:color w:val="D1CEC8"/>
+                <w:sz w:val="24"/>
+                <w:szCs w:val="24"/>
+              </w:rPr>
+              <w:t>request.</w:t>
+            </w:r>
+            <w:proofErr w:type="gramEnd"/>
+          </w:p>
+        </w:tc>
+      </w:tr>
+      <w:tr>
+        <w:tc>
+          <w:tcPr>
+            <w:tcW w:w="0" w:type="auto"/>
+            <w:tcBorders>
+              <w:top w:val="single" w:sz="24" w:space="0" w:color="auto"/>
+              <w:left w:val="single" w:sz="2" w:space="0" w:color="auto"/>
+              <w:bottom w:val="single" w:sz="2" w:space="0" w:color="auto"/>
+              <w:right w:val="single" w:sz="2" w:space="0" w:color="auto"/>
+            </w:tcBorders>
+            <w:shd w:val="clear" w:color="auto" w:fill="000304"/>
+            <w:hideMark/>
+          </w:tcPr>
+          <w:p>
+            <w:pPr>
+              <w:spacing w:after="0" w:line="240" w:lineRule="auto"/>
+              <w:rPr>
+                <w:rFonts w:ascii="Segoe UI" w:eastAsia="Times New Roman" w:hAnsi="Segoe UI" w:cs="Segoe UI"/>
+                <w:color w:val="D1CEC8"/>
+                <w:sz w:val="24"/>
+                <w:szCs w:val="24"/>
+              </w:rPr>
+            </w:pPr>
+            <w:proofErr w:type="spellStart"/>
+            <w:r>
+              <w:rPr>
+                <w:rFonts w:ascii="Segoe UI" w:eastAsia="Times New Roman" w:hAnsi="Segoe UI" w:cs="Segoe UI"/>
+                <w:color w:val="D1CEC8"/>
+                <w:sz w:val="24"/>
+                <w:szCs w:val="24"/>
+              </w:rPr>
+              <w:t>Interfacer</w:t>
+            </w:r>
+            <w:proofErr w:type="spellEnd"/>
+          </w:p>
+        </w:tc>
+        <w:tc>
+          <w:tcPr>
+            <w:tcW w:w="0" w:type="auto"/>
+            <w:tcBorders>
+              <w:top w:val="single" w:sz="24" w:space="0" w:color="auto"/>
+              <w:left w:val="single" w:sz="2" w:space="0" w:color="auto"/>
+              <w:bottom w:val="single" w:sz="2" w:space="0" w:color="auto"/>
+              <w:right w:val="single" w:sz="2" w:space="0" w:color="auto"/>
+            </w:tcBorders>
+            <w:shd w:val="clear" w:color="auto" w:fill="000304"/>
+            <w:hideMark/>
+          </w:tcPr>
+          <w:p>
+            <w:pPr>
+              <w:spacing w:after="0" w:line="240" w:lineRule="auto"/>
+              <w:rPr>
+                <w:rFonts w:ascii="Segoe UI" w:eastAsia="Times New Roman" w:hAnsi="Segoe UI" w:cs="Segoe UI"/>
+                <w:color w:val="D1CEC8"/>
+                <w:sz w:val="24"/>
+                <w:szCs w:val="24"/>
+              </w:rPr>
+            </w:pPr>
+            <w:r>
+              <w:rPr>
+                <w:rFonts w:ascii="Segoe UI" w:eastAsia="Times New Roman" w:hAnsi="Segoe UI" w:cs="Segoe UI"/>
+                <w:color w:val="D1CEC8"/>
+                <w:sz w:val="24"/>
+                <w:szCs w:val="24"/>
+              </w:rPr>
+              <w:t>Objects that provide a means to communicate with other parts of the system, external systems or infrastructure, or end users.</w:t>
+            </w:r>
+          </w:p>
+        </w:tc>
+      </w:tr>
+    </w:tbl>
+    <w:p>
+      <w:pPr>
+        <w:ind w:left="720"/>
+        <w:rPr>
+          <w:b/>
+          <w:bCs/>
+        </w:rPr>
+      </w:pPr>
+    </w:p>
+    <w:p>
+      <w:pPr>
+        <w:rPr>
+          <w:b/>
+          <w:bCs/>
+        </w:rPr>
+      </w:pPr>
+      <w:r>
+        <w:rPr>
+          <w:b/>
+          <w:bCs/>
+        </w:rPr>
+        <w:t>Design around a behavior rather than designing from a data-centric viewpoint</w:t>
+      </w:r>
+    </w:p>
+    <w:p>
+      <w:pPr>
+        <w:rPr>
+          <w:b/>
+          <w:bCs/>
+        </w:rPr>
+      </w:pPr>
+      <w:r>
+        <w:rPr>
+          <w:b/>
+          <w:bCs/>
+        </w:rPr>
+        <w:t>Avoid the primitive obsession. Don’t be afraid to create small objects instead of wallowing in the mud of primitive variables</w:t>
+      </w:r>
+    </w:p>
+    <w:p>
+      <w:r>
+        <w:rPr>
+          <w:b/>
+          <w:bCs/>
+        </w:rPr>
+        <w:t xml:space="preserve">Structurer – </w:t>
+      </w:r>
+      <w:r>
+        <w:t xml:space="preserve">track, store, and maintain relationships between objects </w:t>
+      </w:r>
+    </w:p>
+    <w:p>
+      <w:pPr>
+        <w:pStyle w:val="ListParagraph"/>
+        <w:numPr>
+          <w:ilvl w:val="0"/>
+          <w:numId w:val="1"/>
+        </w:numPr>
+      </w:pPr>
+      <w:r>
+        <w:t xml:space="preserve">In many-to-many relationships </w:t>
+      </w:r>
+      <w:proofErr w:type="spellStart"/>
+      <w:r>
+        <w:t>amoung</w:t>
+      </w:r>
+      <w:proofErr w:type="spellEnd"/>
+      <w:r>
+        <w:t xml:space="preserve"> entities, will often need a structurer between everything</w:t>
+      </w:r>
+    </w:p>
+    <w:p>
+      <w:pPr>
+        <w:pStyle w:val="ListParagraph"/>
+        <w:numPr>
+          <w:ilvl w:val="0"/>
+          <w:numId w:val="1"/>
+        </w:numPr>
+      </w:pPr>
+      <w:r>
+        <w:t>Will be able to replace structurer if data grows in scope, rather than modifying other classes</w:t>
+      </w:r>
+    </w:p>
+    <w:p>
+      <w:r>
+        <w:rPr>
+          <w:b/>
+          <w:bCs/>
+        </w:rPr>
+        <w:t xml:space="preserve">Service Provider </w:t>
+      </w:r>
+      <w:r>
+        <w:t>is usually passive – performs a task on behalf of another object</w:t>
+      </w:r>
+    </w:p>
+    <w:p>
+      <w:pPr>
+        <w:rPr>
+          <w:b/>
+          <w:bCs/>
+        </w:rPr>
+      </w:pPr>
+      <w:r>
+        <w:rPr>
+          <w:b/>
+          <w:bCs/>
+        </w:rPr>
+        <w:t xml:space="preserve">Coordinator </w:t>
+      </w:r>
+      <w:r>
+        <w:t>is useful when you have a process that is event driven</w:t>
+      </w:r>
+    </w:p>
+    <w:p>
+      <w:pPr>
+        <w:rPr>
+          <w:b/>
+          <w:bCs/>
+        </w:rPr>
+      </w:pPr>
+    </w:p>
+    <w:p>
+      <w:pPr>
+        <w:jc w:val="center"/>
+        <w:rPr>
+          <w:b/>
+          <w:bCs/>
+        </w:rPr>
+      </w:pPr>
+    </w:p>
+    <w:p>
+      <w:pPr>
+        <w:jc w:val="center"/>
+        <w:rPr>
+          <w:b/>
+          <w:bCs/>
+        </w:rPr>
+      </w:pPr>
+      <w:r>
+        <w:rPr>
+          <w:b/>
+          <w:bCs/>
+        </w:rPr>
+        <w:t>Laboratory for Teaching Object Orientation</w:t>
+      </w:r>
+    </w:p>
+    <w:p>
+      <w:pPr>
+        <w:rPr>
+          <w:b/>
+          <w:bCs/>
+        </w:rPr>
+      </w:pPr>
+      <w:r>
+        <w:rPr>
+          <w:color w:val="E1DFDC"/>
+          <w:sz w:val="27"/>
+          <w:szCs w:val="27"/>
+          <w:shd w:val="clear" w:color="auto" w:fill="000304"/>
+        </w:rPr>
+        <w:lastRenderedPageBreak/>
+        <w:t> We settled on three dimensions which identify the role of an object in a design: class name, responsibilities, and collaborators.</w:t>
+      </w:r>
+    </w:p>
+    <w:p>
+      <w:pPr>
+        <w:rPr>
+          <w:b/>
+          <w:bCs/>
+        </w:rPr>
+      </w:pPr>
+    </w:p>
+    <w:p>
+      <w:pPr>
+        <w:rPr>
+          <w:b/>
+          <w:bCs/>
+        </w:rPr>
+      </w:pPr>
+      <w:r>
+        <w:rPr>
+          <w:b/>
+          <w:bCs/>
+        </w:rPr>
+        <w:t xml:space="preserve">Class names </w:t>
+      </w:r>
+      <w:r>
+        <w:t>– Important for design. Find the right words that are internally consistent with the design</w:t>
+      </w:r>
+    </w:p>
+    <w:p>
+      <w:proofErr w:type="spellStart"/>
+      <w:r>
+        <w:rPr>
+          <w:b/>
+          <w:bCs/>
+        </w:rPr>
+        <w:t>Responsibilites</w:t>
+      </w:r>
+      <w:proofErr w:type="spellEnd"/>
+      <w:r>
+        <w:rPr>
+          <w:b/>
+          <w:bCs/>
+        </w:rPr>
+        <w:t xml:space="preserve"> </w:t>
+      </w:r>
+      <w:r>
+        <w:t xml:space="preserve">identify problems to be solved. Solutions will exist in many versions and refinements </w:t>
+      </w:r>
+    </w:p>
+    <w:p>
+      <w:pPr>
+        <w:pStyle w:val="ListParagraph"/>
+        <w:numPr>
+          <w:ilvl w:val="0"/>
+          <w:numId w:val="1"/>
+        </w:numPr>
+      </w:pPr>
+      <w:r>
+        <w:t>Expressed in a handful of short verb phrases</w:t>
+      </w:r>
+    </w:p>
+    <w:p>
+      <w:r>
+        <w:rPr>
+          <w:b/>
+          <w:bCs/>
+        </w:rPr>
+        <w:t xml:space="preserve">Collaborators – </w:t>
+      </w:r>
+      <w:r>
+        <w:t xml:space="preserve">No class or object is an island. Will send or be sent messages in the course of satisfying responsibilities </w:t>
       </w:r>
     </w:p>
     <w:sectPr>
@@ -306,6 +1554,126 @@
     </w:sectPr>
   </w:body>
 </w:document>
+</file>
+
+<file path=word/numbering.xml><?xml version="1.0" encoding="utf-8"?>
+<w:numbering xmlns:wpc="http://schemas.microsoft.com/office/word/2010/wordprocessingCanvas" xmlns:cx="http://schemas.microsoft.com/office/drawing/2014/chartex" xmlns:cx1="http://schemas.microsoft.com/office/drawing/2015/9/8/chartex" xmlns:cx2="http://schemas.microsoft.com/office/drawing/2015/10/21/chartex" xmlns:cx3="http://schemas.microsoft.com/office/drawing/2016/5/9/chartex" xmlns:cx4="http://schemas.microsoft.com/office/drawing/2016/5/10/chartex" xmlns:cx5="http://schemas.microsoft.com/office/drawing/2016/5/11/chartex" xmlns:cx6="http://schemas.microsoft.com/office/drawing/2016/5/12/chartex" xmlns:cx7="http://schemas.microsoft.com/office/drawing/2016/5/13/chartex" xmlns:cx8="http://schemas.microsoft.com/office/drawing/2016/5/14/chartex" xmlns:mc="http://schemas.openxmlformats.org/markup-compatibility/2006" xmlns:aink="http://schemas.microsoft.com/office/drawing/2016/ink" xmlns:am3d="http://schemas.microsoft.com/office/drawing/2017/model3d" xmlns:o="urn:schemas-microsoft-com:office:office" xmlns:r="http://schemas.openxmlformats.org/officeDocument/2006/relationships" xmlns:m="http://schemas.openxmlformats.org/officeDocument/2006/math" xmlns:v="urn:schemas-microsoft-com:vml" xmlns:wp14="http://schemas.microsoft.com/office/word/2010/wordprocessingDrawing" xmlns:wp="http://schemas.openxmlformats.org/drawingml/2006/wordprocessingDrawing" xmlns:w10="urn:schemas-microsoft-com:office:word" xmlns:w="http://schemas.openxmlformats.org/wordprocessingml/2006/main" xmlns:w14="http://schemas.microsoft.com/office/word/2010/wordml" xmlns:w15="http://schemas.microsoft.com/office/word/2012/wordml" xmlns:w16cex="http://schemas.microsoft.com/office/word/2018/wordml/cex" xmlns:w16cid="http://schemas.microsoft.com/office/word/2016/wordml/cid" xmlns:w16="http://schemas.microsoft.com/office/word/2018/wordml" xmlns:w16sdtdh="http://schemas.microsoft.com/office/word/2020/wordml/sdtdatahash" xmlns:w16se="http://schemas.microsoft.com/office/word/2015/wordml/symex" xmlns:wpg="http://schemas.microsoft.com/office/word/2010/wordprocessingGroup" xmlns:wpi="http://schemas.microsoft.com/office/word/2010/wordprocessingInk" xmlns:wne="http://schemas.microsoft.com/office/word/2006/wordml" xmlns:wps="http://schemas.microsoft.com/office/word/2010/wordprocessingShape" mc:Ignorable="w14 w15 w16se w16cid w16 w16cex w16sdtdh wp14">
+  <w:abstractNum w:abstractNumId="0" w15:restartNumberingAfterBreak="0">
+    <w:nsid w:val="72B90624"/>
+    <w:multiLevelType w:val="hybridMultilevel"/>
+    <w:tmpl w:val="AD947B1E"/>
+    <w:lvl w:ilvl="0" w:tplc="E77647D8">
+      <w:numFmt w:val="bullet"/>
+      <w:lvlText w:val="-"/>
+      <w:lvlJc w:val="left"/>
+      <w:pPr>
+        <w:ind w:left="1080" w:hanging="360"/>
+      </w:pPr>
+      <w:rPr>
+        <w:rFonts w:ascii="Calibri" w:eastAsiaTheme="minorHAnsi" w:hAnsi="Calibri" w:cs="Calibri" w:hint="default"/>
+      </w:rPr>
+    </w:lvl>
+    <w:lvl w:ilvl="1" w:tplc="04090003" w:tentative="1">
+      <w:start w:val="1"/>
+      <w:numFmt w:val="bullet"/>
+      <w:lvlText w:val="o"/>
+      <w:lvlJc w:val="left"/>
+      <w:pPr>
+        <w:ind w:left="1800" w:hanging="360"/>
+      </w:pPr>
+      <w:rPr>
+        <w:rFonts w:ascii="Courier New" w:hAnsi="Courier New" w:cs="Courier New" w:hint="default"/>
+      </w:rPr>
+    </w:lvl>
+    <w:lvl w:ilvl="2" w:tplc="04090005" w:tentative="1">
+      <w:start w:val="1"/>
+      <w:numFmt w:val="bullet"/>
+      <w:lvlText w:val=""/>
+      <w:lvlJc w:val="left"/>
+      <w:pPr>
+        <w:ind w:left="2520" w:hanging="360"/>
+      </w:pPr>
+      <w:rPr>
+        <w:rFonts w:ascii="Wingdings" w:hAnsi="Wingdings" w:hint="default"/>
+      </w:rPr>
+    </w:lvl>
+    <w:lvl w:ilvl="3" w:tplc="04090001" w:tentative="1">
+      <w:start w:val="1"/>
+      <w:numFmt w:val="bullet"/>
+      <w:lvlText w:val=""/>
+      <w:lvlJc w:val="left"/>
+      <w:pPr>
+        <w:ind w:left="3240" w:hanging="360"/>
+      </w:pPr>
+      <w:rPr>
+        <w:rFonts w:ascii="Symbol" w:hAnsi="Symbol" w:hint="default"/>
+      </w:rPr>
+    </w:lvl>
+    <w:lvl w:ilvl="4" w:tplc="04090003" w:tentative="1">
+      <w:start w:val="1"/>
+      <w:numFmt w:val="bullet"/>
+      <w:lvlText w:val="o"/>
+      <w:lvlJc w:val="left"/>
+      <w:pPr>
+        <w:ind w:left="3960" w:hanging="360"/>
+      </w:pPr>
+      <w:rPr>
+        <w:rFonts w:ascii="Courier New" w:hAnsi="Courier New" w:cs="Courier New" w:hint="default"/>
+      </w:rPr>
+    </w:lvl>
+    <w:lvl w:ilvl="5" w:tplc="04090005" w:tentative="1">
+      <w:start w:val="1"/>
+      <w:numFmt w:val="bullet"/>
+      <w:lvlText w:val=""/>
+      <w:lvlJc w:val="left"/>
+      <w:pPr>
+        <w:ind w:left="4680" w:hanging="360"/>
+      </w:pPr>
+      <w:rPr>
+        <w:rFonts w:ascii="Wingdings" w:hAnsi="Wingdings" w:hint="default"/>
+      </w:rPr>
+    </w:lvl>
+    <w:lvl w:ilvl="6" w:tplc="04090001" w:tentative="1">
+      <w:start w:val="1"/>
+      <w:numFmt w:val="bullet"/>
+      <w:lvlText w:val=""/>
+      <w:lvlJc w:val="left"/>
+      <w:pPr>
+        <w:ind w:left="5400" w:hanging="360"/>
+      </w:pPr>
+      <w:rPr>
+        <w:rFonts w:ascii="Symbol" w:hAnsi="Symbol" w:hint="default"/>
+      </w:rPr>
+    </w:lvl>
+    <w:lvl w:ilvl="7" w:tplc="04090003" w:tentative="1">
+      <w:start w:val="1"/>
+      <w:numFmt w:val="bullet"/>
+      <w:lvlText w:val="o"/>
+      <w:lvlJc w:val="left"/>
+      <w:pPr>
+        <w:ind w:left="6120" w:hanging="360"/>
+      </w:pPr>
+      <w:rPr>
+        <w:rFonts w:ascii="Courier New" w:hAnsi="Courier New" w:cs="Courier New" w:hint="default"/>
+      </w:rPr>
+    </w:lvl>
+    <w:lvl w:ilvl="8" w:tplc="04090005" w:tentative="1">
+      <w:start w:val="1"/>
+      <w:numFmt w:val="bullet"/>
+      <w:lvlText w:val=""/>
+      <w:lvlJc w:val="left"/>
+      <w:pPr>
+        <w:ind w:left="6840" w:hanging="360"/>
+      </w:pPr>
+      <w:rPr>
+        <w:rFonts w:ascii="Wingdings" w:hAnsi="Wingdings" w:hint="default"/>
+      </w:rPr>
+    </w:lvl>
+  </w:abstractNum>
+  <w:num w:numId="1">
+    <w:abstractNumId w:val="0"/>
+  </w:num>
+</w:numbering>
 </file>
 
 <file path=word/styles.xml><?xml version="1.0" encoding="utf-8"?>
@@ -802,6 +2170,17 @@
       <w:szCs w:val="20"/>
     </w:rPr>
   </w:style>
+  <w:style w:type="paragraph" w:styleId="ListParagraph">
+    <w:name w:val="List Paragraph"/>
+    <w:basedOn w:val="Normal"/>
+    <w:uiPriority w:val="34"/>
+    <w:qFormat/>
+    <w:rsid w:val="001D228C"/>
+    <w:pPr>
+      <w:ind w:left="720"/>
+      <w:contextualSpacing/>
+    </w:pPr>
+  </w:style>
 </w:styles>
 </file>
 

</xml_diff>

<commit_message>
Added main game template
</commit_message>
<xml_diff>
--- a/CSE210 Notes.docx
+++ b/CSE210 Notes.docx
@@ -1575,6 +1575,252 @@
       </w:r>
     </w:p>
     <w:p/>
+    <w:p>
+      <w:r>
+        <w:rPr>
+          <w:b/>
+          <w:bCs/>
+        </w:rPr>
+        <w:t>INHERITANCE</w:t>
+      </w:r>
+    </w:p>
+    <w:p>
+      <w:r>
+        <w:t>Allows subclasses to inherit properties and methods from a superclass</w:t>
+      </w:r>
+    </w:p>
+    <w:p/>
+    <w:p>
+      <w:r>
+        <w:t>Class Class_1:</w:t>
+      </w:r>
+    </w:p>
+    <w:p>
+      <w:r>
+        <w:tab/>
+        <w:t>__var1 = None</w:t>
+      </w:r>
+    </w:p>
+    <w:p>
+      <w:r>
+        <w:tab/>
+        <w:t>__var2 = None</w:t>
+      </w:r>
+    </w:p>
+    <w:p>
+      <w:r>
+        <w:t>Class Class_s2(Class_1):</w:t>
+      </w:r>
+    </w:p>
+    <w:p>
+      <w:r>
+        <w:tab/>
+        <w:t>Etc</w:t>
+      </w:r>
+    </w:p>
+    <w:p>
+      <w:pPr>
+        <w:pStyle w:val="ListParagraph"/>
+        <w:numPr>
+          <w:ilvl w:val="0"/>
+          <w:numId w:val="1"/>
+        </w:numPr>
+      </w:pPr>
+      <w:r>
+        <w:t>Private variables cannot be accessed directly from subclass</w:t>
+      </w:r>
+    </w:p>
+    <w:p>
+      <w:pPr>
+        <w:pStyle w:val="ListParagraph"/>
+        <w:numPr>
+          <w:ilvl w:val="0"/>
+          <w:numId w:val="1"/>
+        </w:numPr>
+      </w:pPr>
+      <w:r>
+        <w:t>Need to create getter methods</w:t>
+      </w:r>
+      <w:r>
+        <w:t xml:space="preserve"> in order to access the private variables</w:t>
+      </w:r>
+    </w:p>
+    <w:p>
+      <w:pPr>
+        <w:pStyle w:val="ListParagraph"/>
+        <w:numPr>
+          <w:ilvl w:val="1"/>
+          <w:numId w:val="1"/>
+        </w:numPr>
+      </w:pPr>
+      <w:r>
+        <w:t>Def get_width(self) -&gt; Class [different class] def function return self.get_width()</w:t>
+      </w:r>
+    </w:p>
+    <w:p>
+      <w:r>
+        <w:rPr>
+          <w:b/>
+          <w:bCs/>
+        </w:rPr>
+        <w:t>Super()</w:t>
+      </w:r>
+    </w:p>
+    <w:p>
+      <w:r>
+        <w:tab/>
+        <w:t>Allows methods or properties? From superclass to be accessible in subclass</w:t>
+      </w:r>
+    </w:p>
+    <w:p>
+      <w:r>
+        <w:t>Class Square:</w:t>
+      </w:r>
+    </w:p>
+    <w:p>
+      <w:r>
+        <w:tab/>
+        <w:t>Def __init__</w:t>
+      </w:r>
+    </w:p>
+    <w:p>
+      <w:r>
+        <w:tab/>
+      </w:r>
+      <w:r>
+        <w:tab/>
+        <w:t>Super().__init__(not self parameters)</w:t>
+      </w:r>
+    </w:p>
+    <w:p>
+      <w:pPr>
+        <w:pStyle w:val="ListParagraph"/>
+        <w:numPr>
+          <w:ilvl w:val="0"/>
+          <w:numId w:val="2"/>
+        </w:numPr>
+      </w:pPr>
+      <w:r>
+        <w:t>Will now make all self.variables and non-private methods available?</w:t>
+      </w:r>
+    </w:p>
+    <w:p>
+      <w:r>
+        <w:t>Super takes two optional parameters: subclass, and an object</w:t>
+      </w:r>
+    </w:p>
+    <w:p>
+      <w:r>
+        <w:t>Super(class_2, self):</w:t>
+      </w:r>
+    </w:p>
+    <w:p/>
+    <w:p>
+      <w:r>
+        <w:tab/>
+        <w:t>Def class_3 function:</w:t>
+      </w:r>
+    </w:p>
+    <w:p>
+      <w:r>
+        <w:tab/>
+      </w:r>
+      <w:r>
+        <w:tab/>
+        <w:t>Variable = super(class_2, self).method()</w:t>
+      </w:r>
+    </w:p>
+    <w:p>
+      <w:pPr>
+        <w:pStyle w:val="ListParagraph"/>
+        <w:numPr>
+          <w:ilvl w:val="0"/>
+          <w:numId w:val="1"/>
+        </w:numPr>
+      </w:pPr>
+      <w:r>
+        <w:t>Will look above that subclass for the that inherited method?</w:t>
+      </w:r>
+    </w:p>
+    <w:p>
+      <w:pPr>
+        <w:ind w:left="720"/>
+        <w:rPr>
+          <w:b/>
+          <w:bCs/>
+        </w:rPr>
+      </w:pPr>
+      <w:r>
+        <w:rPr>
+          <w:b/>
+          <w:bCs/>
+        </w:rPr>
+        <w:t>Use the parameter-less super() call normally</w:t>
+      </w:r>
+    </w:p>
+    <w:p>
+      <w:pPr>
+        <w:rPr>
+          <w:b/>
+          <w:bCs/>
+        </w:rPr>
+      </w:pPr>
+      <w:r>
+        <w:rPr>
+          <w:b/>
+          <w:bCs/>
+        </w:rPr>
+        <w:lastRenderedPageBreak/>
+        <w:t>Subclasses can inherit from two super-classes (related or unrelated)</w:t>
+      </w:r>
+    </w:p>
+    <w:p>
+      <w:r>
+        <w:rPr>
+          <w:b/>
+          <w:bCs/>
+        </w:rPr>
+        <w:tab/>
+      </w:r>
+      <w:r>
+        <w:t>Class subclass_1(super_1, super_2):</w:t>
+      </w:r>
+    </w:p>
+    <w:p>
+      <w:r>
+        <w:tab/>
+      </w:r>
+      <w:r>
+        <w:tab/>
+        <w:t>Variable = super().super_method()</w:t>
+      </w:r>
+    </w:p>
+    <w:p>
+      <w:r>
+        <w:tab/>
+      </w:r>
+      <w:r>
+        <w:tab/>
+        <w:t>Return variable</w:t>
+      </w:r>
+    </w:p>
+    <w:p>
+      <w:pPr>
+        <w:pStyle w:val="ListParagraph"/>
+        <w:numPr>
+          <w:ilvl w:val="0"/>
+          <w:numId w:val="1"/>
+        </w:numPr>
+      </w:pPr>
+      <w:r>
+        <w:t>Will look for methods in first parameter superclass first, so watch order or method names</w:t>
+      </w:r>
+    </w:p>
+    <w:p>
+      <w:r>
+        <w:tab/>
+      </w:r>
+    </w:p>
     <w:sectPr>
       <w:pgSz w:w="12240" w:h="15840"/>
       <w:pgMar w:top="1440" w:right="1440" w:bottom="1440" w:left="1440" w:header="720" w:footer="720" w:gutter="0"/>
@@ -1699,8 +1945,123 @@
       </w:rPr>
     </w:lvl>
   </w:abstractNum>
+  <w:abstractNum w:abstractNumId="1" w15:restartNumberingAfterBreak="0">
+    <w:nsid w:val="73F975F9"/>
+    <w:multiLevelType w:val="hybridMultilevel"/>
+    <w:tmpl w:val="B2EC92B6"/>
+    <w:lvl w:ilvl="0" w:tplc="839EEC7A">
+      <w:numFmt w:val="bullet"/>
+      <w:lvlText w:val=""/>
+      <w:lvlJc w:val="left"/>
+      <w:pPr>
+        <w:ind w:left="1080" w:hanging="360"/>
+      </w:pPr>
+      <w:rPr>
+        <w:rFonts w:ascii="Wingdings" w:eastAsiaTheme="minorHAnsi" w:hAnsi="Wingdings" w:cstheme="minorBidi" w:hint="default"/>
+      </w:rPr>
+    </w:lvl>
+    <w:lvl w:ilvl="1" w:tplc="04090003" w:tentative="1">
+      <w:start w:val="1"/>
+      <w:numFmt w:val="bullet"/>
+      <w:lvlText w:val="o"/>
+      <w:lvlJc w:val="left"/>
+      <w:pPr>
+        <w:ind w:left="1800" w:hanging="360"/>
+      </w:pPr>
+      <w:rPr>
+        <w:rFonts w:ascii="Courier New" w:hAnsi="Courier New" w:cs="Courier New" w:hint="default"/>
+      </w:rPr>
+    </w:lvl>
+    <w:lvl w:ilvl="2" w:tplc="04090005" w:tentative="1">
+      <w:start w:val="1"/>
+      <w:numFmt w:val="bullet"/>
+      <w:lvlText w:val=""/>
+      <w:lvlJc w:val="left"/>
+      <w:pPr>
+        <w:ind w:left="2520" w:hanging="360"/>
+      </w:pPr>
+      <w:rPr>
+        <w:rFonts w:ascii="Wingdings" w:hAnsi="Wingdings" w:hint="default"/>
+      </w:rPr>
+    </w:lvl>
+    <w:lvl w:ilvl="3" w:tplc="04090001" w:tentative="1">
+      <w:start w:val="1"/>
+      <w:numFmt w:val="bullet"/>
+      <w:lvlText w:val=""/>
+      <w:lvlJc w:val="left"/>
+      <w:pPr>
+        <w:ind w:left="3240" w:hanging="360"/>
+      </w:pPr>
+      <w:rPr>
+        <w:rFonts w:ascii="Symbol" w:hAnsi="Symbol" w:hint="default"/>
+      </w:rPr>
+    </w:lvl>
+    <w:lvl w:ilvl="4" w:tplc="04090003" w:tentative="1">
+      <w:start w:val="1"/>
+      <w:numFmt w:val="bullet"/>
+      <w:lvlText w:val="o"/>
+      <w:lvlJc w:val="left"/>
+      <w:pPr>
+        <w:ind w:left="3960" w:hanging="360"/>
+      </w:pPr>
+      <w:rPr>
+        <w:rFonts w:ascii="Courier New" w:hAnsi="Courier New" w:cs="Courier New" w:hint="default"/>
+      </w:rPr>
+    </w:lvl>
+    <w:lvl w:ilvl="5" w:tplc="04090005" w:tentative="1">
+      <w:start w:val="1"/>
+      <w:numFmt w:val="bullet"/>
+      <w:lvlText w:val=""/>
+      <w:lvlJc w:val="left"/>
+      <w:pPr>
+        <w:ind w:left="4680" w:hanging="360"/>
+      </w:pPr>
+      <w:rPr>
+        <w:rFonts w:ascii="Wingdings" w:hAnsi="Wingdings" w:hint="default"/>
+      </w:rPr>
+    </w:lvl>
+    <w:lvl w:ilvl="6" w:tplc="04090001" w:tentative="1">
+      <w:start w:val="1"/>
+      <w:numFmt w:val="bullet"/>
+      <w:lvlText w:val=""/>
+      <w:lvlJc w:val="left"/>
+      <w:pPr>
+        <w:ind w:left="5400" w:hanging="360"/>
+      </w:pPr>
+      <w:rPr>
+        <w:rFonts w:ascii="Symbol" w:hAnsi="Symbol" w:hint="default"/>
+      </w:rPr>
+    </w:lvl>
+    <w:lvl w:ilvl="7" w:tplc="04090003" w:tentative="1">
+      <w:start w:val="1"/>
+      <w:numFmt w:val="bullet"/>
+      <w:lvlText w:val="o"/>
+      <w:lvlJc w:val="left"/>
+      <w:pPr>
+        <w:ind w:left="6120" w:hanging="360"/>
+      </w:pPr>
+      <w:rPr>
+        <w:rFonts w:ascii="Courier New" w:hAnsi="Courier New" w:cs="Courier New" w:hint="default"/>
+      </w:rPr>
+    </w:lvl>
+    <w:lvl w:ilvl="8" w:tplc="04090005" w:tentative="1">
+      <w:start w:val="1"/>
+      <w:numFmt w:val="bullet"/>
+      <w:lvlText w:val=""/>
+      <w:lvlJc w:val="left"/>
+      <w:pPr>
+        <w:ind w:left="6840" w:hanging="360"/>
+      </w:pPr>
+      <w:rPr>
+        <w:rFonts w:ascii="Wingdings" w:hAnsi="Wingdings" w:hint="default"/>
+      </w:rPr>
+    </w:lvl>
+  </w:abstractNum>
   <w:num w:numId="1">
     <w:abstractNumId w:val="0"/>
+  </w:num>
+  <w:num w:numId="2">
+    <w:abstractNumId w:val="1"/>
   </w:num>
 </w:numbering>
 </file>

</xml_diff>